<commit_message>
re-organise simulation and processing
</commit_message>
<xml_diff>
--- a/tables/table1.docx
+++ b/tables/table1.docx
@@ -18,7 +18,7 @@
         <w:tc>
           <w:tcPr>
             <w:tcBorders>
-              <w:bottom w:val="single" w:sz="16" w:space="0" w:color="666666"/>
+              <w:bottom w:val="none" w:sz="0" w:space="0" w:color="000000"/>
               <w:top w:val="single" w:sz="16" w:space="0" w:color="666666"/>
               <w:left w:val="none" w:sz="0" w:space="0" w:color="000000"/>
               <w:right w:val="none" w:sz="0" w:space="0" w:color="000000"/>
@@ -62,8 +62,8 @@
         <w:tc>
           <w:tcPr>
             <w:tcBorders>
-              <w:bottom w:val="single" w:sz="16" w:space="0" w:color="666666"/>
-              <w:top w:val="single" w:sz="16" w:space="0" w:color="666666"/>
+              <w:bottom w:val="none" w:sz="0" w:space="0" w:color="000000"/>
+              <w:top w:val="none" w:sz="0" w:space="0" w:color="000000"/>
               <w:left w:val="none" w:sz="0" w:space="0" w:color="000000"/>
               <w:right w:val="none" w:sz="0" w:space="0" w:color="000000"/>
             </w:tcBorders>
@@ -106,8 +106,8 @@
         <w:tc>
           <w:tcPr>
             <w:tcBorders>
-              <w:bottom w:val="single" w:sz="16" w:space="0" w:color="666666"/>
-              <w:top w:val="single" w:sz="16" w:space="0" w:color="666666"/>
+              <w:bottom w:val="none" w:sz="0" w:space="0" w:color="000000"/>
+              <w:top w:val="none" w:sz="0" w:space="0" w:color="000000"/>
               <w:left w:val="none" w:sz="0" w:space="0" w:color="000000"/>
               <w:right w:val="none" w:sz="0" w:space="0" w:color="000000"/>
             </w:tcBorders>
@@ -150,8 +150,8 @@
         <w:tc>
           <w:tcPr>
             <w:tcBorders>
-              <w:bottom w:val="single" w:sz="16" w:space="0" w:color="666666"/>
-              <w:top w:val="single" w:sz="16" w:space="0" w:color="666666"/>
+              <w:bottom w:val="none" w:sz="0" w:space="0" w:color="000000"/>
+              <w:top w:val="none" w:sz="0" w:space="0" w:color="000000"/>
               <w:left w:val="none" w:sz="0" w:space="0" w:color="000000"/>
               <w:right w:val="none" w:sz="0" w:space="0" w:color="000000"/>
             </w:tcBorders>
@@ -201,7 +201,7 @@
           <w:tcPr>
             <w:tcBorders>
               <w:bottom w:val="none" w:sz="0" w:space="0" w:color="000000"/>
-              <w:top w:val="single" w:sz="16" w:space="0" w:color="666666"/>
+              <w:top w:val="none" w:sz="0" w:space="0" w:color="000000"/>
               <w:left w:val="none" w:sz="0" w:space="0" w:color="000000"/>
               <w:right w:val="none" w:sz="0" w:space="0" w:color="000000"/>
             </w:tcBorders>
@@ -245,7 +245,7 @@
           <w:tcPr>
             <w:tcBorders>
               <w:bottom w:val="none" w:sz="0" w:space="0" w:color="000000"/>
-              <w:top w:val="single" w:sz="16" w:space="0" w:color="666666"/>
+              <w:top w:val="none" w:sz="0" w:space="0" w:color="000000"/>
               <w:left w:val="none" w:sz="0" w:space="0" w:color="000000"/>
               <w:right w:val="none" w:sz="0" w:space="0" w:color="000000"/>
             </w:tcBorders>
@@ -289,7 +289,7 @@
           <w:tcPr>
             <w:tcBorders>
               <w:bottom w:val="none" w:sz="0" w:space="0" w:color="000000"/>
-              <w:top w:val="single" w:sz="16" w:space="0" w:color="666666"/>
+              <w:top w:val="none" w:sz="0" w:space="0" w:color="000000"/>
               <w:left w:val="none" w:sz="0" w:space="0" w:color="000000"/>
               <w:right w:val="none" w:sz="0" w:space="0" w:color="000000"/>
             </w:tcBorders>
@@ -333,7 +333,7 @@
           <w:tcPr>
             <w:tcBorders>
               <w:bottom w:val="none" w:sz="0" w:space="0" w:color="000000"/>
-              <w:top w:val="single" w:sz="16" w:space="0" w:color="666666"/>
+              <w:top w:val="none" w:sz="0" w:space="0" w:color="000000"/>
               <w:left w:val="none" w:sz="0" w:space="0" w:color="000000"/>
               <w:right w:val="none" w:sz="0" w:space="0" w:color="000000"/>
             </w:tcBorders>
@@ -1700,7 +1700,7 @@
         <w:tc>
           <w:tcPr>
             <w:tcBorders>
-              <w:bottom w:val="none" w:sz="0" w:space="0" w:color="000000"/>
+              <w:bottom w:val="single" w:sz="16" w:space="0" w:color="666666"/>
               <w:top w:val="none" w:sz="0" w:space="0" w:color="000000"/>
               <w:left w:val="none" w:sz="0" w:space="0" w:color="000000"/>
               <w:right w:val="none" w:sz="0" w:space="0" w:color="000000"/>
@@ -1744,7 +1744,7 @@
         <w:tc>
           <w:tcPr>
             <w:tcBorders>
-              <w:bottom w:val="none" w:sz="0" w:space="0" w:color="000000"/>
+              <w:bottom w:val="single" w:sz="16" w:space="0" w:color="666666"/>
               <w:top w:val="none" w:sz="0" w:space="0" w:color="000000"/>
               <w:left w:val="none" w:sz="0" w:space="0" w:color="000000"/>
               <w:right w:val="none" w:sz="0" w:space="0" w:color="000000"/>
@@ -1788,7 +1788,7 @@
         <w:tc>
           <w:tcPr>
             <w:tcBorders>
-              <w:bottom w:val="none" w:sz="0" w:space="0" w:color="000000"/>
+              <w:bottom w:val="single" w:sz="16" w:space="0" w:color="666666"/>
               <w:top w:val="none" w:sz="0" w:space="0" w:color="000000"/>
               <w:left w:val="none" w:sz="0" w:space="0" w:color="000000"/>
               <w:right w:val="none" w:sz="0" w:space="0" w:color="000000"/>
@@ -3521,7 +3521,7 @@
           <w:tcPr>
             <w:tcBorders>
               <w:bottom w:val="single" w:sz="16" w:space="0" w:color="666666"/>
-              <w:top w:val="none" w:sz="0" w:space="0" w:color="000000"/>
+              <w:top w:val="single" w:sz="16" w:space="0" w:color="666666"/>
               <w:left w:val="none" w:sz="0" w:space="0" w:color="000000"/>
               <w:right w:val="none" w:sz="0" w:space="0" w:color="000000"/>
             </w:tcBorders>
@@ -3565,7 +3565,7 @@
           <w:tcPr>
             <w:tcBorders>
               <w:bottom w:val="single" w:sz="16" w:space="0" w:color="666666"/>
-              <w:top w:val="none" w:sz="0" w:space="0" w:color="000000"/>
+              <w:top w:val="single" w:sz="16" w:space="0" w:color="666666"/>
               <w:left w:val="none" w:sz="0" w:space="0" w:color="000000"/>
               <w:right w:val="none" w:sz="0" w:space="0" w:color="000000"/>
             </w:tcBorders>
@@ -3609,7 +3609,7 @@
           <w:tcPr>
             <w:tcBorders>
               <w:bottom w:val="single" w:sz="16" w:space="0" w:color="666666"/>
-              <w:top w:val="none" w:sz="0" w:space="0" w:color="000000"/>
+              <w:top w:val="single" w:sz="16" w:space="0" w:color="666666"/>
               <w:left w:val="none" w:sz="0" w:space="0" w:color="000000"/>
               <w:right w:val="none" w:sz="0" w:space="0" w:color="000000"/>
             </w:tcBorders>
@@ -3646,6 +3646,188 @@
                 <w:color w:val="000000"/>
               </w:rPr>
               <w:t xml:space="preserve">0.332</w:t>
+            </w:r>
+          </w:p>
+        </w:tc>
+      </w:tr>
+      <w:tr>
+        <w:trPr>
+          <w:trHeight w:val="613" w:hRule="auto"/>
+        </w:trPr>
+        body20
+        <w:tc>
+          <w:tcPr>
+            <w:tcBorders>
+              <w:bottom w:val="single" w:sz="16" w:space="0" w:color="666666"/>
+              <w:top w:val="single" w:sz="16" w:space="0" w:color="666666"/>
+              <w:left w:val="none" w:sz="0" w:space="0" w:color="000000"/>
+              <w:right w:val="none" w:sz="0" w:space="0" w:color="000000"/>
+            </w:tcBorders>
+            <w:shd w:val="clear" w:color="auto" w:fill="FFFFFF"/>
+            <w:tcMar>
+              <w:top w:w="0" w:type="dxa"/>
+              <w:bottom w:w="0" w:type="dxa"/>
+              <w:left w:w="0" w:type="dxa"/>
+              <w:right w:w="0" w:type="dxa"/>
+            </w:tcMar>
+            <w:vAlign w:val="center"/>
+          </w:tcPr>
+          <w:p>
+            <w:pPr>
+              <w:pStyle w:val="Normal"/>
+              <w:jc w:val="left"/>
+              <w:pBdr>
+                <w:bottom w:val="none" w:sz="0" w:space="0" w:color="000000"/>
+                <w:top w:val="none" w:sz="0" w:space="0" w:color="000000"/>
+                <w:left w:val="none" w:sz="0" w:space="0" w:color="000000"/>
+                <w:right w:val="none" w:sz="0" w:space="0" w:color="000000"/>
+              </w:pBdr>
+              <w:spacing w:after="100" w:before="100" w:line="240"/>
+              <w:ind w:firstLine="0" w:left="100" w:right="100"/>
+            </w:pPr>
+            <w:r>
+              <w:rPr>
+                <w:rFonts w:ascii="Arial" w:hAnsi="Arial" w:eastAsia="Arial" w:cs="Arial"/>
+                <w:i w:val="false"/>
+                <w:b w:val="false"/>
+                <w:u w:val="none"/>
+                <w:sz w:val="22"/>
+                <w:szCs w:val="22"/>
+                <w:color w:val="000000"/>
+              </w:rPr>
+              <w:t xml:space="preserve">Linear Mixed Model</w:t>
+            </w:r>
+          </w:p>
+        </w:tc>
+        <w:tc>
+          <w:tcPr>
+            <w:tcBorders>
+              <w:bottom w:val="none" w:sz="0" w:space="0" w:color="000000"/>
+              <w:top w:val="single" w:sz="16" w:space="0" w:color="666666"/>
+              <w:left w:val="none" w:sz="0" w:space="0" w:color="000000"/>
+              <w:right w:val="none" w:sz="0" w:space="0" w:color="000000"/>
+            </w:tcBorders>
+            <w:shd w:val="clear" w:color="auto" w:fill="FFFFFF"/>
+            <w:tcMar>
+              <w:top w:w="0" w:type="dxa"/>
+              <w:bottom w:w="0" w:type="dxa"/>
+              <w:left w:w="0" w:type="dxa"/>
+              <w:right w:w="0" w:type="dxa"/>
+            </w:tcMar>
+            <w:vAlign w:val="center"/>
+          </w:tcPr>
+          <w:p>
+            <w:pPr>
+              <w:pStyle w:val="Normal"/>
+              <w:jc w:val="left"/>
+              <w:pBdr>
+                <w:bottom w:val="none" w:sz="0" w:space="0" w:color="000000"/>
+                <w:top w:val="none" w:sz="0" w:space="0" w:color="000000"/>
+                <w:left w:val="none" w:sz="0" w:space="0" w:color="000000"/>
+                <w:right w:val="none" w:sz="0" w:space="0" w:color="000000"/>
+              </w:pBdr>
+              <w:spacing w:after="100" w:before="100" w:line="240"/>
+              <w:ind w:firstLine="0" w:left="100" w:right="100"/>
+            </w:pPr>
+            <w:r>
+              <w:rPr>
+                <w:rFonts w:ascii="Arial" w:hAnsi="Arial" w:eastAsia="Arial" w:cs="Arial"/>
+                <w:i w:val="false"/>
+                <w:b w:val="false"/>
+                <w:u w:val="none"/>
+                <w:sz w:val="22"/>
+                <w:szCs w:val="22"/>
+                <w:color w:val="000000"/>
+              </w:rPr>
+              <w:t xml:space="preserve">0.138</w:t>
+            </w:r>
+          </w:p>
+        </w:tc>
+        <w:tc>
+          <w:tcPr>
+            <w:tcBorders>
+              <w:bottom w:val="none" w:sz="0" w:space="0" w:color="000000"/>
+              <w:top w:val="single" w:sz="16" w:space="0" w:color="666666"/>
+              <w:left w:val="none" w:sz="0" w:space="0" w:color="000000"/>
+              <w:right w:val="none" w:sz="0" w:space="0" w:color="000000"/>
+            </w:tcBorders>
+            <w:shd w:val="clear" w:color="auto" w:fill="FFFFFF"/>
+            <w:tcMar>
+              <w:top w:w="0" w:type="dxa"/>
+              <w:bottom w:w="0" w:type="dxa"/>
+              <w:left w:w="0" w:type="dxa"/>
+              <w:right w:w="0" w:type="dxa"/>
+            </w:tcMar>
+            <w:vAlign w:val="center"/>
+          </w:tcPr>
+          <w:p>
+            <w:pPr>
+              <w:pStyle w:val="Normal"/>
+              <w:jc w:val="left"/>
+              <w:pBdr>
+                <w:bottom w:val="none" w:sz="0" w:space="0" w:color="000000"/>
+                <w:top w:val="none" w:sz="0" w:space="0" w:color="000000"/>
+                <w:left w:val="none" w:sz="0" w:space="0" w:color="000000"/>
+                <w:right w:val="none" w:sz="0" w:space="0" w:color="000000"/>
+              </w:pBdr>
+              <w:spacing w:after="100" w:before="100" w:line="240"/>
+              <w:ind w:firstLine="0" w:left="100" w:right="100"/>
+            </w:pPr>
+            <w:r>
+              <w:rPr>
+                <w:rFonts w:ascii="Arial" w:hAnsi="Arial" w:eastAsia="Arial" w:cs="Arial"/>
+                <w:i w:val="false"/>
+                <w:b w:val="false"/>
+                <w:u w:val="none"/>
+                <w:sz w:val="22"/>
+                <w:szCs w:val="22"/>
+                <w:color w:val="000000"/>
+              </w:rPr>
+              <w:t xml:space="preserve">[-0.100; 0.362]</w:t>
+            </w:r>
+          </w:p>
+        </w:tc>
+        <w:tc>
+          <w:tcPr>
+            <w:tcBorders>
+              <w:bottom w:val="none" w:sz="0" w:space="0" w:color="000000"/>
+              <w:top w:val="single" w:sz="16" w:space="0" w:color="666666"/>
+              <w:left w:val="none" w:sz="0" w:space="0" w:color="000000"/>
+              <w:right w:val="none" w:sz="0" w:space="0" w:color="000000"/>
+            </w:tcBorders>
+            <w:shd w:val="clear" w:color="auto" w:fill="FFFFFF"/>
+            <w:tcMar>
+              <w:top w:w="0" w:type="dxa"/>
+              <w:bottom w:w="0" w:type="dxa"/>
+              <w:left w:w="0" w:type="dxa"/>
+              <w:right w:w="0" w:type="dxa"/>
+            </w:tcMar>
+            <w:vAlign w:val="center"/>
+          </w:tcPr>
+          <w:p>
+            <w:pPr>
+              <w:pStyle w:val="Normal"/>
+              <w:jc w:val="left"/>
+              <w:pBdr>
+                <w:bottom w:val="none" w:sz="0" w:space="0" w:color="000000"/>
+                <w:top w:val="none" w:sz="0" w:space="0" w:color="000000"/>
+                <w:left w:val="none" w:sz="0" w:space="0" w:color="000000"/>
+                <w:right w:val="none" w:sz="0" w:space="0" w:color="000000"/>
+              </w:pBdr>
+              <w:spacing w:after="100" w:before="100" w:line="240"/>
+              <w:ind w:firstLine="0" w:left="100" w:right="100"/>
+            </w:pPr>
+            <w:r>
+              <w:rPr>
+                <w:rFonts w:ascii="Arial" w:hAnsi="Arial" w:eastAsia="Arial" w:cs="Arial"/>
+                <w:i w:val="false"/>
+                <w:b w:val="false"/>
+                <w:u w:val="none"/>
+                <w:sz w:val="22"/>
+                <w:szCs w:val="22"/>
+                <w:color w:val="000000"/>
+              </w:rPr>
+              <w:t xml:space="preserve">0.256</w:t>
             </w:r>
           </w:p>
         </w:tc>

</xml_diff>

<commit_message>
report results of hetero LMM
</commit_message>
<xml_diff>
--- a/tables/table1.docx
+++ b/tables/table1.docx
@@ -18,7 +18,7 @@
         <w:tc>
           <w:tcPr>
             <w:tcBorders>
-              <w:bottom w:val="none" w:sz="0" w:space="0" w:color="000000"/>
+              <w:bottom w:val="single" w:sz="16" w:space="0" w:color="666666"/>
               <w:top w:val="single" w:sz="16" w:space="0" w:color="666666"/>
               <w:left w:val="none" w:sz="0" w:space="0" w:color="000000"/>
               <w:right w:val="none" w:sz="0" w:space="0" w:color="000000"/>
@@ -62,8 +62,8 @@
         <w:tc>
           <w:tcPr>
             <w:tcBorders>
-              <w:bottom w:val="none" w:sz="0" w:space="0" w:color="000000"/>
-              <w:top w:val="none" w:sz="0" w:space="0" w:color="000000"/>
+              <w:bottom w:val="single" w:sz="16" w:space="0" w:color="666666"/>
+              <w:top w:val="single" w:sz="16" w:space="0" w:color="666666"/>
               <w:left w:val="none" w:sz="0" w:space="0" w:color="000000"/>
               <w:right w:val="none" w:sz="0" w:space="0" w:color="000000"/>
             </w:tcBorders>
@@ -106,8 +106,8 @@
         <w:tc>
           <w:tcPr>
             <w:tcBorders>
-              <w:bottom w:val="none" w:sz="0" w:space="0" w:color="000000"/>
-              <w:top w:val="none" w:sz="0" w:space="0" w:color="000000"/>
+              <w:bottom w:val="single" w:sz="16" w:space="0" w:color="666666"/>
+              <w:top w:val="single" w:sz="16" w:space="0" w:color="666666"/>
               <w:left w:val="none" w:sz="0" w:space="0" w:color="000000"/>
               <w:right w:val="none" w:sz="0" w:space="0" w:color="000000"/>
             </w:tcBorders>
@@ -150,8 +150,8 @@
         <w:tc>
           <w:tcPr>
             <w:tcBorders>
-              <w:bottom w:val="none" w:sz="0" w:space="0" w:color="000000"/>
-              <w:top w:val="none" w:sz="0" w:space="0" w:color="000000"/>
+              <w:bottom w:val="single" w:sz="16" w:space="0" w:color="666666"/>
+              <w:top w:val="single" w:sz="16" w:space="0" w:color="666666"/>
               <w:left w:val="none" w:sz="0" w:space="0" w:color="000000"/>
               <w:right w:val="none" w:sz="0" w:space="0" w:color="000000"/>
             </w:tcBorders>
@@ -201,7 +201,7 @@
           <w:tcPr>
             <w:tcBorders>
               <w:bottom w:val="none" w:sz="0" w:space="0" w:color="000000"/>
-              <w:top w:val="none" w:sz="0" w:space="0" w:color="000000"/>
+              <w:top w:val="single" w:sz="16" w:space="0" w:color="666666"/>
               <w:left w:val="none" w:sz="0" w:space="0" w:color="000000"/>
               <w:right w:val="none" w:sz="0" w:space="0" w:color="000000"/>
             </w:tcBorders>
@@ -245,7 +245,7 @@
           <w:tcPr>
             <w:tcBorders>
               <w:bottom w:val="none" w:sz="0" w:space="0" w:color="000000"/>
-              <w:top w:val="none" w:sz="0" w:space="0" w:color="000000"/>
+              <w:top w:val="single" w:sz="16" w:space="0" w:color="666666"/>
               <w:left w:val="none" w:sz="0" w:space="0" w:color="000000"/>
               <w:right w:val="none" w:sz="0" w:space="0" w:color="000000"/>
             </w:tcBorders>
@@ -289,7 +289,7 @@
           <w:tcPr>
             <w:tcBorders>
               <w:bottom w:val="none" w:sz="0" w:space="0" w:color="000000"/>
-              <w:top w:val="none" w:sz="0" w:space="0" w:color="000000"/>
+              <w:top w:val="single" w:sz="16" w:space="0" w:color="666666"/>
               <w:left w:val="none" w:sz="0" w:space="0" w:color="000000"/>
               <w:right w:val="none" w:sz="0" w:space="0" w:color="000000"/>
             </w:tcBorders>
@@ -333,7 +333,7 @@
           <w:tcPr>
             <w:tcBorders>
               <w:bottom w:val="none" w:sz="0" w:space="0" w:color="000000"/>
-              <w:top w:val="none" w:sz="0" w:space="0" w:color="000000"/>
+              <w:top w:val="single" w:sz="16" w:space="0" w:color="666666"/>
               <w:left w:val="none" w:sz="0" w:space="0" w:color="000000"/>
               <w:right w:val="none" w:sz="0" w:space="0" w:color="000000"/>
             </w:tcBorders>
@@ -1700,7 +1700,7 @@
         <w:tc>
           <w:tcPr>
             <w:tcBorders>
-              <w:bottom w:val="single" w:sz="16" w:space="0" w:color="666666"/>
+              <w:bottom w:val="none" w:sz="0" w:space="0" w:color="000000"/>
               <w:top w:val="none" w:sz="0" w:space="0" w:color="000000"/>
               <w:left w:val="none" w:sz="0" w:space="0" w:color="000000"/>
               <w:right w:val="none" w:sz="0" w:space="0" w:color="000000"/>
@@ -1744,7 +1744,7 @@
         <w:tc>
           <w:tcPr>
             <w:tcBorders>
-              <w:bottom w:val="single" w:sz="16" w:space="0" w:color="666666"/>
+              <w:bottom w:val="none" w:sz="0" w:space="0" w:color="000000"/>
               <w:top w:val="none" w:sz="0" w:space="0" w:color="000000"/>
               <w:left w:val="none" w:sz="0" w:space="0" w:color="000000"/>
               <w:right w:val="none" w:sz="0" w:space="0" w:color="000000"/>
@@ -1788,7 +1788,7 @@
         <w:tc>
           <w:tcPr>
             <w:tcBorders>
-              <w:bottom w:val="single" w:sz="16" w:space="0" w:color="666666"/>
+              <w:bottom w:val="none" w:sz="0" w:space="0" w:color="000000"/>
               <w:top w:val="none" w:sz="0" w:space="0" w:color="000000"/>
               <w:left w:val="none" w:sz="0" w:space="0" w:color="000000"/>
               <w:right w:val="none" w:sz="0" w:space="0" w:color="000000"/>
@@ -3476,7 +3476,7 @@
         <w:tc>
           <w:tcPr>
             <w:tcBorders>
-              <w:bottom w:val="single" w:sz="16" w:space="0" w:color="666666"/>
+              <w:bottom w:val="none" w:sz="0" w:space="0" w:color="000000"/>
               <w:top w:val="none" w:sz="0" w:space="0" w:color="000000"/>
               <w:left w:val="none" w:sz="0" w:space="0" w:color="000000"/>
               <w:right w:val="none" w:sz="0" w:space="0" w:color="000000"/>
@@ -3520,8 +3520,8 @@
         <w:tc>
           <w:tcPr>
             <w:tcBorders>
-              <w:bottom w:val="single" w:sz="16" w:space="0" w:color="666666"/>
-              <w:top w:val="single" w:sz="16" w:space="0" w:color="666666"/>
+              <w:bottom w:val="none" w:sz="0" w:space="0" w:color="000000"/>
+              <w:top w:val="none" w:sz="0" w:space="0" w:color="000000"/>
               <w:left w:val="none" w:sz="0" w:space="0" w:color="000000"/>
               <w:right w:val="none" w:sz="0" w:space="0" w:color="000000"/>
             </w:tcBorders>
@@ -3564,8 +3564,8 @@
         <w:tc>
           <w:tcPr>
             <w:tcBorders>
-              <w:bottom w:val="single" w:sz="16" w:space="0" w:color="666666"/>
-              <w:top w:val="single" w:sz="16" w:space="0" w:color="666666"/>
+              <w:bottom w:val="none" w:sz="0" w:space="0" w:color="000000"/>
+              <w:top w:val="none" w:sz="0" w:space="0" w:color="000000"/>
               <w:left w:val="none" w:sz="0" w:space="0" w:color="000000"/>
               <w:right w:val="none" w:sz="0" w:space="0" w:color="000000"/>
             </w:tcBorders>
@@ -3608,8 +3608,8 @@
         <w:tc>
           <w:tcPr>
             <w:tcBorders>
-              <w:bottom w:val="single" w:sz="16" w:space="0" w:color="666666"/>
-              <w:top w:val="single" w:sz="16" w:space="0" w:color="666666"/>
+              <w:bottom w:val="none" w:sz="0" w:space="0" w:color="000000"/>
+              <w:top w:val="none" w:sz="0" w:space="0" w:color="000000"/>
               <w:left w:val="none" w:sz="0" w:space="0" w:color="000000"/>
               <w:right w:val="none" w:sz="0" w:space="0" w:color="000000"/>
             </w:tcBorders>
@@ -3659,7 +3659,7 @@
           <w:tcPr>
             <w:tcBorders>
               <w:bottom w:val="single" w:sz="16" w:space="0" w:color="666666"/>
-              <w:top w:val="single" w:sz="16" w:space="0" w:color="666666"/>
+              <w:top w:val="none" w:sz="0" w:space="0" w:color="000000"/>
               <w:left w:val="none" w:sz="0" w:space="0" w:color="000000"/>
               <w:right w:val="none" w:sz="0" w:space="0" w:color="000000"/>
             </w:tcBorders>
@@ -3702,132 +3702,132 @@
         <w:tc>
           <w:tcPr>
             <w:tcBorders>
-              <w:bottom w:val="none" w:sz="0" w:space="0" w:color="000000"/>
-              <w:top w:val="single" w:sz="16" w:space="0" w:color="666666"/>
-              <w:left w:val="none" w:sz="0" w:space="0" w:color="000000"/>
-              <w:right w:val="none" w:sz="0" w:space="0" w:color="000000"/>
-            </w:tcBorders>
-            <w:shd w:val="clear" w:color="auto" w:fill="FFFFFF"/>
-            <w:tcMar>
-              <w:top w:w="0" w:type="dxa"/>
-              <w:bottom w:w="0" w:type="dxa"/>
-              <w:left w:w="0" w:type="dxa"/>
-              <w:right w:w="0" w:type="dxa"/>
-            </w:tcMar>
-            <w:vAlign w:val="center"/>
-          </w:tcPr>
-          <w:p>
-            <w:pPr>
-              <w:pStyle w:val="Normal"/>
-              <w:jc w:val="left"/>
-              <w:pBdr>
-                <w:bottom w:val="none" w:sz="0" w:space="0" w:color="000000"/>
-                <w:top w:val="none" w:sz="0" w:space="0" w:color="000000"/>
-                <w:left w:val="none" w:sz="0" w:space="0" w:color="000000"/>
-                <w:right w:val="none" w:sz="0" w:space="0" w:color="000000"/>
-              </w:pBdr>
-              <w:spacing w:after="100" w:before="100" w:line="240"/>
-              <w:ind w:firstLine="0" w:left="100" w:right="100"/>
-            </w:pPr>
-            <w:r>
-              <w:rPr>
-                <w:rFonts w:ascii="Arial" w:hAnsi="Arial" w:eastAsia="Arial" w:cs="Arial"/>
-                <w:i w:val="false"/>
-                <w:b w:val="false"/>
-                <w:u w:val="none"/>
-                <w:sz w:val="22"/>
-                <w:szCs w:val="22"/>
-                <w:color w:val="000000"/>
-              </w:rPr>
-              <w:t xml:space="preserve">0.138</w:t>
-            </w:r>
-          </w:p>
-        </w:tc>
-        <w:tc>
-          <w:tcPr>
-            <w:tcBorders>
-              <w:bottom w:val="none" w:sz="0" w:space="0" w:color="000000"/>
-              <w:top w:val="single" w:sz="16" w:space="0" w:color="666666"/>
-              <w:left w:val="none" w:sz="0" w:space="0" w:color="000000"/>
-              <w:right w:val="none" w:sz="0" w:space="0" w:color="000000"/>
-            </w:tcBorders>
-            <w:shd w:val="clear" w:color="auto" w:fill="FFFFFF"/>
-            <w:tcMar>
-              <w:top w:w="0" w:type="dxa"/>
-              <w:bottom w:w="0" w:type="dxa"/>
-              <w:left w:w="0" w:type="dxa"/>
-              <w:right w:w="0" w:type="dxa"/>
-            </w:tcMar>
-            <w:vAlign w:val="center"/>
-          </w:tcPr>
-          <w:p>
-            <w:pPr>
-              <w:pStyle w:val="Normal"/>
-              <w:jc w:val="left"/>
-              <w:pBdr>
-                <w:bottom w:val="none" w:sz="0" w:space="0" w:color="000000"/>
-                <w:top w:val="none" w:sz="0" w:space="0" w:color="000000"/>
-                <w:left w:val="none" w:sz="0" w:space="0" w:color="000000"/>
-                <w:right w:val="none" w:sz="0" w:space="0" w:color="000000"/>
-              </w:pBdr>
-              <w:spacing w:after="100" w:before="100" w:line="240"/>
-              <w:ind w:firstLine="0" w:left="100" w:right="100"/>
-            </w:pPr>
-            <w:r>
-              <w:rPr>
-                <w:rFonts w:ascii="Arial" w:hAnsi="Arial" w:eastAsia="Arial" w:cs="Arial"/>
-                <w:i w:val="false"/>
-                <w:b w:val="false"/>
-                <w:u w:val="none"/>
-                <w:sz w:val="22"/>
-                <w:szCs w:val="22"/>
-                <w:color w:val="000000"/>
-              </w:rPr>
-              <w:t xml:space="preserve">[-0.100; 0.362]</w:t>
-            </w:r>
-          </w:p>
-        </w:tc>
-        <w:tc>
-          <w:tcPr>
-            <w:tcBorders>
-              <w:bottom w:val="none" w:sz="0" w:space="0" w:color="000000"/>
-              <w:top w:val="single" w:sz="16" w:space="0" w:color="666666"/>
-              <w:left w:val="none" w:sz="0" w:space="0" w:color="000000"/>
-              <w:right w:val="none" w:sz="0" w:space="0" w:color="000000"/>
-            </w:tcBorders>
-            <w:shd w:val="clear" w:color="auto" w:fill="FFFFFF"/>
-            <w:tcMar>
-              <w:top w:w="0" w:type="dxa"/>
-              <w:bottom w:w="0" w:type="dxa"/>
-              <w:left w:w="0" w:type="dxa"/>
-              <w:right w:w="0" w:type="dxa"/>
-            </w:tcMar>
-            <w:vAlign w:val="center"/>
-          </w:tcPr>
-          <w:p>
-            <w:pPr>
-              <w:pStyle w:val="Normal"/>
-              <w:jc w:val="left"/>
-              <w:pBdr>
-                <w:bottom w:val="none" w:sz="0" w:space="0" w:color="000000"/>
-                <w:top w:val="none" w:sz="0" w:space="0" w:color="000000"/>
-                <w:left w:val="none" w:sz="0" w:space="0" w:color="000000"/>
-                <w:right w:val="none" w:sz="0" w:space="0" w:color="000000"/>
-              </w:pBdr>
-              <w:spacing w:after="100" w:before="100" w:line="240"/>
-              <w:ind w:firstLine="0" w:left="100" w:right="100"/>
-            </w:pPr>
-            <w:r>
-              <w:rPr>
-                <w:rFonts w:ascii="Arial" w:hAnsi="Arial" w:eastAsia="Arial" w:cs="Arial"/>
-                <w:i w:val="false"/>
-                <w:b w:val="false"/>
-                <w:u w:val="none"/>
-                <w:sz w:val="22"/>
-                <w:szCs w:val="22"/>
-                <w:color w:val="000000"/>
-              </w:rPr>
-              <w:t xml:space="preserve">0.256</w:t>
+              <w:bottom w:val="single" w:sz="16" w:space="0" w:color="666666"/>
+              <w:top w:val="none" w:sz="0" w:space="0" w:color="000000"/>
+              <w:left w:val="none" w:sz="0" w:space="0" w:color="000000"/>
+              <w:right w:val="none" w:sz="0" w:space="0" w:color="000000"/>
+            </w:tcBorders>
+            <w:shd w:val="clear" w:color="auto" w:fill="FFFFFF"/>
+            <w:tcMar>
+              <w:top w:w="0" w:type="dxa"/>
+              <w:bottom w:w="0" w:type="dxa"/>
+              <w:left w:w="0" w:type="dxa"/>
+              <w:right w:w="0" w:type="dxa"/>
+            </w:tcMar>
+            <w:vAlign w:val="center"/>
+          </w:tcPr>
+          <w:p>
+            <w:pPr>
+              <w:pStyle w:val="Normal"/>
+              <w:jc w:val="left"/>
+              <w:pBdr>
+                <w:bottom w:val="none" w:sz="0" w:space="0" w:color="000000"/>
+                <w:top w:val="none" w:sz="0" w:space="0" w:color="000000"/>
+                <w:left w:val="none" w:sz="0" w:space="0" w:color="000000"/>
+                <w:right w:val="none" w:sz="0" w:space="0" w:color="000000"/>
+              </w:pBdr>
+              <w:spacing w:after="100" w:before="100" w:line="240"/>
+              <w:ind w:firstLine="0" w:left="100" w:right="100"/>
+            </w:pPr>
+            <w:r>
+              <w:rPr>
+                <w:rFonts w:ascii="Arial" w:hAnsi="Arial" w:eastAsia="Arial" w:cs="Arial"/>
+                <w:i w:val="false"/>
+                <w:b w:val="false"/>
+                <w:u w:val="none"/>
+                <w:sz w:val="22"/>
+                <w:szCs w:val="22"/>
+                <w:color w:val="000000"/>
+              </w:rPr>
+              <w:t xml:space="preserve">0.135</w:t>
+            </w:r>
+          </w:p>
+        </w:tc>
+        <w:tc>
+          <w:tcPr>
+            <w:tcBorders>
+              <w:bottom w:val="single" w:sz="16" w:space="0" w:color="666666"/>
+              <w:top w:val="none" w:sz="0" w:space="0" w:color="000000"/>
+              <w:left w:val="none" w:sz="0" w:space="0" w:color="000000"/>
+              <w:right w:val="none" w:sz="0" w:space="0" w:color="000000"/>
+            </w:tcBorders>
+            <w:shd w:val="clear" w:color="auto" w:fill="FFFFFF"/>
+            <w:tcMar>
+              <w:top w:w="0" w:type="dxa"/>
+              <w:bottom w:w="0" w:type="dxa"/>
+              <w:left w:w="0" w:type="dxa"/>
+              <w:right w:w="0" w:type="dxa"/>
+            </w:tcMar>
+            <w:vAlign w:val="center"/>
+          </w:tcPr>
+          <w:p>
+            <w:pPr>
+              <w:pStyle w:val="Normal"/>
+              <w:jc w:val="left"/>
+              <w:pBdr>
+                <w:bottom w:val="none" w:sz="0" w:space="0" w:color="000000"/>
+                <w:top w:val="none" w:sz="0" w:space="0" w:color="000000"/>
+                <w:left w:val="none" w:sz="0" w:space="0" w:color="000000"/>
+                <w:right w:val="none" w:sz="0" w:space="0" w:color="000000"/>
+              </w:pBdr>
+              <w:spacing w:after="100" w:before="100" w:line="240"/>
+              <w:ind w:firstLine="0" w:left="100" w:right="100"/>
+            </w:pPr>
+            <w:r>
+              <w:rPr>
+                <w:rFonts w:ascii="Arial" w:hAnsi="Arial" w:eastAsia="Arial" w:cs="Arial"/>
+                <w:i w:val="false"/>
+                <w:b w:val="false"/>
+                <w:u w:val="none"/>
+                <w:sz w:val="22"/>
+                <w:szCs w:val="22"/>
+                <w:color w:val="000000"/>
+              </w:rPr>
+              <w:t xml:space="preserve">[-0.125; 0.379]</w:t>
+            </w:r>
+          </w:p>
+        </w:tc>
+        <w:tc>
+          <w:tcPr>
+            <w:tcBorders>
+              <w:bottom w:val="single" w:sz="16" w:space="0" w:color="666666"/>
+              <w:top w:val="none" w:sz="0" w:space="0" w:color="000000"/>
+              <w:left w:val="none" w:sz="0" w:space="0" w:color="000000"/>
+              <w:right w:val="none" w:sz="0" w:space="0" w:color="000000"/>
+            </w:tcBorders>
+            <w:shd w:val="clear" w:color="auto" w:fill="FFFFFF"/>
+            <w:tcMar>
+              <w:top w:w="0" w:type="dxa"/>
+              <w:bottom w:w="0" w:type="dxa"/>
+              <w:left w:w="0" w:type="dxa"/>
+              <w:right w:w="0" w:type="dxa"/>
+            </w:tcMar>
+            <w:vAlign w:val="center"/>
+          </w:tcPr>
+          <w:p>
+            <w:pPr>
+              <w:pStyle w:val="Normal"/>
+              <w:jc w:val="left"/>
+              <w:pBdr>
+                <w:bottom w:val="none" w:sz="0" w:space="0" w:color="000000"/>
+                <w:top w:val="none" w:sz="0" w:space="0" w:color="000000"/>
+                <w:left w:val="none" w:sz="0" w:space="0" w:color="000000"/>
+                <w:right w:val="none" w:sz="0" w:space="0" w:color="000000"/>
+              </w:pBdr>
+              <w:spacing w:after="100" w:before="100" w:line="240"/>
+              <w:ind w:firstLine="0" w:left="100" w:right="100"/>
+            </w:pPr>
+            <w:r>
+              <w:rPr>
+                <w:rFonts w:ascii="Arial" w:hAnsi="Arial" w:eastAsia="Arial" w:cs="Arial"/>
+                <w:i w:val="false"/>
+                <w:b w:val="false"/>
+                <w:u w:val="none"/>
+                <w:sz w:val="22"/>
+                <w:szCs w:val="22"/>
+                <w:color w:val="000000"/>
+              </w:rPr>
+              <w:t xml:space="preserve">0.309</w:t>
             </w:r>
           </w:p>
         </w:tc>

</xml_diff>